<commit_message>
continue the internship report
</commit_message>
<xml_diff>
--- a/毕业实习报告.docx
+++ b/毕业实习报告.docx
@@ -618,7 +618,7 @@
         <w:ind w:firstLine="420"/>
         <w:jc w:val="left"/>
         <w:rPr>
-          <w:rFonts w:asciiTheme="minorEastAsia" w:eastAsiaTheme="minorEastAsia" w:hAnsiTheme="minorEastAsia"/>
+          <w:rFonts w:asciiTheme="minorEastAsia" w:eastAsiaTheme="minorEastAsia" w:hAnsiTheme="minorEastAsia" w:hint="eastAsia"/>
           <w:sz w:val="24"/>
         </w:rPr>
       </w:pPr>
@@ -714,6 +714,18 @@
         </w:rPr>
         <w:t>入门比较快，对前端开发人员相对比较友好。</w:t>
       </w:r>
+    </w:p>
+    <w:p>
+      <w:pPr>
+        <w:widowControl/>
+        <w:spacing w:line="300" w:lineRule="auto"/>
+        <w:ind w:firstLine="420"/>
+        <w:jc w:val="left"/>
+        <w:rPr>
+          <w:rFonts w:asciiTheme="minorEastAsia" w:eastAsiaTheme="minorEastAsia" w:hAnsiTheme="minorEastAsia"/>
+          <w:sz w:val="24"/>
+        </w:rPr>
+      </w:pPr>
     </w:p>
     <w:p>
       <w:pPr>
@@ -736,6 +748,7 @@
           <w:rFonts w:asciiTheme="minorEastAsia" w:eastAsiaTheme="minorEastAsia" w:hAnsiTheme="minorEastAsia" w:hint="eastAsia"/>
           <w:sz w:val="24"/>
         </w:rPr>
+        <w:lastRenderedPageBreak/>
         <w:t>实习总结</w:t>
       </w:r>
     </w:p>
@@ -755,7 +768,6 @@
           <w:rFonts w:asciiTheme="minorEastAsia" w:eastAsiaTheme="minorEastAsia" w:hAnsiTheme="minorEastAsia"/>
           <w:sz w:val="24"/>
         </w:rPr>
-        <w:lastRenderedPageBreak/>
         <w:t>通过在达内科技为期四个月的实习</w:t>
       </w:r>
       <w:r>
@@ -1046,6 +1058,13 @@
         </w:rPr>
         <w:t>解决。所以在平时也要刻意锻炼个人的说话能力，使自己语言表达更清晰简明。</w:t>
       </w:r>
+      <w:r>
+        <w:rPr>
+          <w:rFonts w:asciiTheme="minorEastAsia" w:eastAsiaTheme="minorEastAsia" w:hAnsiTheme="minorEastAsia" w:hint="eastAsia"/>
+          <w:sz w:val="24"/>
+        </w:rPr>
+        <w:t>增强个人的表达能力和人沟通能力。</w:t>
+      </w:r>
     </w:p>
     <w:p>
       <w:pPr>
@@ -1064,8 +1083,93 @@
         </w:rPr>
         <w:t>4.</w:t>
       </w:r>
+      <w:r>
+        <w:rPr>
+          <w:rFonts w:asciiTheme="minorEastAsia" w:eastAsiaTheme="minorEastAsia" w:hAnsiTheme="minorEastAsia" w:hint="eastAsia"/>
+          <w:sz w:val="24"/>
+        </w:rPr>
+        <w:t>心态的重要性。我发现保持一个良好的心态非常重要。不以物喜不以己悲。碰到问题的时候不要就自暴自弃自我否定，而应该积极找到问题的源头并尽力去解</w:t>
+      </w:r>
+      <w:r>
+        <w:rPr>
+          <w:rFonts w:asciiTheme="minorEastAsia" w:eastAsiaTheme="minorEastAsia" w:hAnsiTheme="minorEastAsia" w:hint="eastAsia"/>
+          <w:sz w:val="24"/>
+        </w:rPr>
+        <w:lastRenderedPageBreak/>
+        <w:t>决问题。有的时候，越是在挫折和磨难中，就越能快速的成长。我们现在还年轻，之后需要经历的面对的还有很多，要明白现在眼前的自以为的困难在之后回头看来都是微不足道的，因此，要激励自己时刻保持一个乐观积极的态度，保持稳定的心态，才能使得工作更顺利，生活更幸福。</w:t>
+      </w:r>
     </w:p>
     <w:p/>
+    <w:p>
+      <w:pPr>
+        <w:widowControl/>
+        <w:jc w:val="left"/>
+      </w:pPr>
+      <w:r>
+        <w:br w:type="page"/>
+      </w:r>
+    </w:p>
+    <w:p>
+      <w:pPr>
+        <w:jc w:val="center"/>
+        <w:rPr>
+          <w:rFonts w:hint="eastAsia"/>
+          <w:b/>
+          <w:sz w:val="28"/>
+          <w:szCs w:val="28"/>
+        </w:rPr>
+      </w:pPr>
+      <w:r>
+        <w:rPr>
+          <w:b/>
+          <w:sz w:val="28"/>
+          <w:szCs w:val="28"/>
+        </w:rPr>
+        <w:lastRenderedPageBreak/>
+        <w:t>致</w:t>
+      </w:r>
+      <w:r>
+        <w:rPr>
+          <w:rFonts w:hint="eastAsia"/>
+          <w:b/>
+          <w:sz w:val="28"/>
+          <w:szCs w:val="28"/>
+        </w:rPr>
+        <w:t xml:space="preserve">  </w:t>
+      </w:r>
+      <w:r>
+        <w:rPr>
+          <w:b/>
+          <w:sz w:val="28"/>
+          <w:szCs w:val="28"/>
+        </w:rPr>
+        <w:t>谢</w:t>
+      </w:r>
+    </w:p>
+    <w:p>
+      <w:pPr>
+        <w:rPr>
+          <w:rFonts w:hint="eastAsia"/>
+        </w:rPr>
+      </w:pPr>
+    </w:p>
+    <w:p>
+      <w:pPr>
+        <w:ind w:firstLineChars="200" w:firstLine="420"/>
+      </w:pPr>
+      <w:r>
+        <w:rPr>
+          <w:rFonts w:hint="eastAsia"/>
+        </w:rPr>
+        <w:t>非常荣幸有这样的机会可以进入达内学习，感谢所有老师的谆谆教导，无论是生活还是学习上都给予了很多的帮助</w:t>
+      </w:r>
+      <w:r>
+        <w:rPr>
+          <w:rFonts w:hint="eastAsia"/>
+        </w:rPr>
+        <w:t>。感谢同学们一路的陪伴，通过这次实习经历使我获益良多。这次实习经历拉近了我和社会的距离，为之后的就业也奠定了良好的基础。真的非常感谢你们。</w:t>
+      </w:r>
+    </w:p>
     <w:sectPr>
       <w:pgSz w:w="11906" w:h="16838"/>
       <w:pgMar w:top="1440" w:right="1800" w:bottom="1440" w:left="1800" w:header="851" w:footer="992" w:gutter="0"/>

</xml_diff>